<commit_message>
finish chapter One, 2.1
</commit_message>
<xml_diff>
--- a/ChapterOne.docx
+++ b/ChapterOne.docx
@@ -427,37 +427,20 @@
       <w:pPr>
         <w:pStyle w:val="Normal"/>
         <w:jc w:val="both"/>
-        <w:rPr>
-          <w:rFonts w:cs="Times New Roman"/>
-          <w:sz w:val="24"/>
-          <w:szCs w:val="24"/>
-        </w:rPr>
-      </w:pPr>
-      <w:r>
-        <w:rPr>
-          <w:rFonts w:cs="Times New Roman"/>
-          <w:sz w:val="24"/>
-          <w:szCs w:val="24"/>
-        </w:rPr>
-        <w:t xml:space="preserve">Furthermore, the architecture of the code is designed to be </w:t>
-      </w:r>
-      <w:bookmarkStart w:id="3" w:name="__DdeLink__1937_1056632599"/>
-      <w:r>
-        <w:rPr>
-          <w:rFonts w:cs="Times New Roman"/>
-          <w:sz w:val="24"/>
-          <w:szCs w:val="24"/>
-        </w:rPr>
-        <w:t>extensive</w:t>
-      </w:r>
-      <w:bookmarkEnd w:id="3"/>
-      <w:r>
-        <w:rPr>
-          <w:rFonts w:cs="Times New Roman"/>
-          <w:sz w:val="24"/>
-          <w:szCs w:val="24"/>
-        </w:rPr>
-        <w:t xml:space="preserve">. More different assessment for Wi-Fi and LTE channels can be added to the application easily.  </w:t>
+        <w:rPr/>
+      </w:pPr>
+      <w:r>
+        <w:rPr/>
+      </w:r>
+    </w:p>
+    <w:p>
+      <w:pPr>
+        <w:pStyle w:val="Normal"/>
+        <w:jc w:val="both"/>
+        <w:rPr/>
+      </w:pPr>
+      <w:r>
+        <w:rPr/>
       </w:r>
     </w:p>
     <w:p>
@@ -626,23 +609,7 @@
           <w:sz w:val="24"/>
           <w:szCs w:val="24"/>
         </w:rPr>
-        <w:t>The predictive survey functions by utilizing simulation software [</w:t>
-      </w:r>
-      <w:r>
-        <w:rPr>
-          <w:rFonts w:cs="Times New Roman"/>
-          <w:sz w:val="24"/>
-          <w:szCs w:val="24"/>
-        </w:rPr>
-        <w:t>1</w:t>
-      </w:r>
-      <w:r>
-        <w:rPr>
-          <w:rFonts w:cs="Times New Roman"/>
-          <w:sz w:val="24"/>
-          <w:szCs w:val="24"/>
-        </w:rPr>
-        <w:t xml:space="preserve">]. Firstly, users need to create a virtual model of the site containing the information of material properties, which is </w:t>
+        <w:t xml:space="preserve">The predictive survey functions by utilizing simulation software. Firstly, users need to create a virtual model of the site containing the information of material properties, which is </w:t>
       </w:r>
       <w:r>
         <w:rPr>
@@ -695,23 +662,7 @@
           <w:sz w:val="24"/>
           <w:szCs w:val="24"/>
         </w:rPr>
-        <w:t>A passive survey is an on-site listen-only survey and functions to measure transmitters’ signal strength, channels used and noise level [</w:t>
-      </w:r>
-      <w:r>
-        <w:rPr>
-          <w:rFonts w:cs="Times New Roman"/>
-          <w:sz w:val="24"/>
-          <w:szCs w:val="24"/>
-        </w:rPr>
-        <w:t>2</w:t>
-      </w:r>
-      <w:r>
-        <w:rPr>
-          <w:rFonts w:cs="Times New Roman"/>
-          <w:sz w:val="24"/>
-          <w:szCs w:val="24"/>
-        </w:rPr>
-        <w:t>]. In this method, an adapter used to receive</w:t>
+        <w:t>A passive survey is an on-site listen-only survey and functions to measure transmitters’ signal strength, channels used and noise level. In this method, an adapter used to receive</w:t>
       </w:r>
       <w:r>
         <w:rPr>
@@ -765,7 +716,7 @@
           <w:sz w:val="24"/>
           <w:szCs w:val="24"/>
         </w:rPr>
-        <w:t>An active survey is also an on-site survey which provides more information than the passive survey [4]. Instead of just listening to the transmitter, in active survey, a device is connected with the transmitter and receives messages from it. In this way, the active survey can provide extra information such as connectivity, throughput, round trip time, packet delay, packet lost, retransmission and other useful metrics. When users travel through the site, they can collect the data in different spots and finally produce a heat map. Similarly, by placing the transmitter in different places, users can find the location for the most robust coverage. However, the commercial software for this test is expensive as it cost up to 2000 US dollars. Also, the geographical data such as the floor plan of the building is not generated automatically by the system but has to be loaded into the computer by the user.</w:t>
+        <w:t>An active survey is also an on-site survey which provides more information than the passive survey. Instead of just listening to the transmitter, in active survey, a device is connected with the transmitter and receives messages from it. In this way, the active survey can provide extra information such as connectivity, throughput, round trip time, packet delay, packet lost, retransmission and other useful metrics. When users travel through the site, they can collect the data in different spots and finally produce a heat map. Similarly, by placing the transmitter in different places, users can find the location for the most robust coverage. However, the commercial software for this test is expensive as it cost up to 2000 US dollars. Also, the geographical data such as the floor plan of the building is not generated automatically by the system but has to be loaded into the computer by the user.</w:t>
       </w:r>
     </w:p>
     <w:p>
@@ -1053,6 +1004,1114 @@
       <w:pPr>
         <w:pStyle w:val="Normal"/>
         <w:jc w:val="both"/>
+        <w:rPr>
+          <w:rFonts w:cs="Times New Roman"/>
+          <w:b/>
+          <w:sz w:val="28"/>
+          <w:szCs w:val="28"/>
+          <w:u w:val="single"/>
+        </w:rPr>
+      </w:pPr>
+      <w:r>
+        <w:rPr>
+          <w:rFonts w:cs="Times New Roman"/>
+          <w:b/>
+          <w:sz w:val="28"/>
+          <w:szCs w:val="28"/>
+          <w:u w:val="single"/>
+        </w:rPr>
+        <w:t>Section 1.</w:t>
+      </w:r>
+      <w:r>
+        <w:rPr>
+          <w:rFonts w:cs="Times New Roman"/>
+          <w:b/>
+          <w:sz w:val="28"/>
+          <w:szCs w:val="28"/>
+          <w:u w:val="single"/>
+        </w:rPr>
+        <w:t>3</w:t>
+      </w:r>
+      <w:r>
+        <w:rPr>
+          <w:rFonts w:cs="Times New Roman"/>
+          <w:b/>
+          <w:sz w:val="28"/>
+          <w:szCs w:val="28"/>
+          <w:u w:val="single"/>
+        </w:rPr>
+        <w:t xml:space="preserve">: </w:t>
+      </w:r>
+      <w:r>
+        <w:rPr>
+          <w:rFonts w:cs="Times New Roman"/>
+          <w:b/>
+          <w:sz w:val="28"/>
+          <w:szCs w:val="28"/>
+          <w:u w:val="single"/>
+        </w:rPr>
+        <w:t>Group Project Objectives</w:t>
+      </w:r>
+    </w:p>
+    <w:p>
+      <w:pPr>
+        <w:pStyle w:val="Normal"/>
+        <w:jc w:val="both"/>
+        <w:rPr/>
+      </w:pPr>
+      <w:r>
+        <w:rPr/>
+      </w:r>
+    </w:p>
+    <w:p>
+      <w:pPr>
+        <w:pStyle w:val="Normal"/>
+        <w:jc w:val="both"/>
+        <w:rPr/>
+      </w:pPr>
+      <w:r>
+        <w:rPr/>
+        <w:t>In this project, we will develop a mobile application to  generate a signal strength heat map for a Wi-Fi/LTE channel over a region of interest. Further more, the architecture of the code is designed to be extensive in order to easily add more assessment tasks for the communication channels in the future.</w:t>
+      </w:r>
+    </w:p>
+    <w:p>
+      <w:pPr>
+        <w:pStyle w:val="Normal"/>
+        <w:jc w:val="both"/>
+        <w:rPr/>
+      </w:pPr>
+      <w:r>
+        <w:rPr/>
+      </w:r>
+    </w:p>
+    <w:p>
+      <w:pPr>
+        <w:pStyle w:val="Normal"/>
+        <w:jc w:val="both"/>
+        <w:rPr/>
+      </w:pPr>
+      <w:r>
+        <w:rPr/>
+      </w:r>
+    </w:p>
+    <w:p>
+      <w:pPr>
+        <w:pStyle w:val="Normal"/>
+        <w:jc w:val="both"/>
+        <w:rPr>
+          <w:rFonts w:cs="Times New Roman"/>
+          <w:b/>
+          <w:sz w:val="28"/>
+          <w:szCs w:val="28"/>
+          <w:u w:val="single"/>
+        </w:rPr>
+      </w:pPr>
+      <w:r>
+        <w:rPr>
+          <w:rFonts w:cs="Times New Roman"/>
+          <w:b/>
+          <w:sz w:val="28"/>
+          <w:szCs w:val="28"/>
+          <w:u w:val="single"/>
+        </w:rPr>
+        <w:t>Section 1.</w:t>
+      </w:r>
+      <w:r>
+        <w:rPr>
+          <w:rFonts w:cs="Times New Roman"/>
+          <w:b/>
+          <w:sz w:val="28"/>
+          <w:szCs w:val="28"/>
+          <w:u w:val="single"/>
+        </w:rPr>
+        <w:t>4</w:t>
+      </w:r>
+      <w:r>
+        <w:rPr>
+          <w:rFonts w:cs="Times New Roman"/>
+          <w:b/>
+          <w:sz w:val="28"/>
+          <w:szCs w:val="28"/>
+          <w:u w:val="single"/>
+        </w:rPr>
+        <w:t xml:space="preserve">: </w:t>
+      </w:r>
+      <w:r>
+        <w:rPr>
+          <w:rFonts w:cs="Times New Roman"/>
+          <w:b/>
+          <w:sz w:val="28"/>
+          <w:szCs w:val="28"/>
+          <w:u w:val="single"/>
+        </w:rPr>
+        <w:t>Individual Project Objective</w:t>
+      </w:r>
+    </w:p>
+    <w:p>
+      <w:pPr>
+        <w:pStyle w:val="Normal"/>
+        <w:jc w:val="both"/>
+        <w:rPr/>
+      </w:pPr>
+      <w:r>
+        <w:rPr/>
+      </w:r>
+    </w:p>
+    <w:p>
+      <w:pPr>
+        <w:pStyle w:val="Normal"/>
+        <w:jc w:val="both"/>
+        <w:rPr>
+          <w:rFonts w:cs="Times New Roman"/>
+          <w:b w:val="false"/>
+          <w:bCs w:val="false"/>
+          <w:i w:val="false"/>
+          <w:iCs w:val="false"/>
+          <w:sz w:val="24"/>
+          <w:szCs w:val="24"/>
+          <w:u w:val="none"/>
+        </w:rPr>
+      </w:pPr>
+      <w:r>
+        <w:rPr>
+          <w:rFonts w:cs="Times New Roman"/>
+          <w:b w:val="false"/>
+          <w:bCs w:val="false"/>
+          <w:i w:val="false"/>
+          <w:iCs w:val="false"/>
+          <w:sz w:val="24"/>
+          <w:szCs w:val="24"/>
+          <w:u w:val="none"/>
+        </w:rPr>
+        <w:t xml:space="preserve">In this project, I will design the LTE channel detection module to retrieve the information of a LTE transmitter. Also I am responsible for designing the architecture of the code implementation in order to improve the extensiveness and reuse of the codes.   </w:t>
+      </w:r>
+    </w:p>
+    <w:p>
+      <w:pPr>
+        <w:pStyle w:val="Normal"/>
+        <w:jc w:val="both"/>
+        <w:rPr/>
+      </w:pPr>
+      <w:r>
+        <w:rPr/>
+      </w:r>
+    </w:p>
+    <w:p>
+      <w:pPr>
+        <w:pStyle w:val="Normal"/>
+        <w:jc w:val="both"/>
+        <w:rPr/>
+      </w:pPr>
+      <w:r>
+        <w:rPr/>
+      </w:r>
+    </w:p>
+    <w:p>
+      <w:pPr>
+        <w:pStyle w:val="Normal"/>
+        <w:jc w:val="both"/>
+        <w:rPr/>
+      </w:pPr>
+      <w:r>
+        <w:rPr/>
+      </w:r>
+    </w:p>
+    <w:p>
+      <w:pPr>
+        <w:pStyle w:val="Normal"/>
+        <w:jc w:val="both"/>
+        <w:rPr/>
+      </w:pPr>
+      <w:r>
+        <w:rPr/>
+      </w:r>
+    </w:p>
+    <w:p>
+      <w:pPr>
+        <w:pStyle w:val="Normal"/>
+        <w:jc w:val="both"/>
+        <w:rPr/>
+      </w:pPr>
+      <w:r>
+        <w:rPr/>
+      </w:r>
+    </w:p>
+    <w:p>
+      <w:pPr>
+        <w:pStyle w:val="Normal"/>
+        <w:jc w:val="both"/>
+        <w:rPr/>
+      </w:pPr>
+      <w:r>
+        <w:rPr/>
+      </w:r>
+    </w:p>
+    <w:p>
+      <w:pPr>
+        <w:pStyle w:val="Normal"/>
+        <w:jc w:val="both"/>
+        <w:rPr/>
+      </w:pPr>
+      <w:r>
+        <w:rPr/>
+      </w:r>
+    </w:p>
+    <w:p>
+      <w:pPr>
+        <w:pStyle w:val="Normal"/>
+        <w:jc w:val="both"/>
+        <w:rPr/>
+      </w:pPr>
+      <w:r>
+        <w:rPr/>
+      </w:r>
+    </w:p>
+    <w:p>
+      <w:pPr>
+        <w:pStyle w:val="Normal"/>
+        <w:jc w:val="both"/>
+        <w:rPr/>
+      </w:pPr>
+      <w:r>
+        <w:rPr/>
+      </w:r>
+    </w:p>
+    <w:p>
+      <w:pPr>
+        <w:pStyle w:val="Normal"/>
+        <w:jc w:val="both"/>
+        <w:rPr/>
+      </w:pPr>
+      <w:r>
+        <w:rPr/>
+      </w:r>
+    </w:p>
+    <w:p>
+      <w:pPr>
+        <w:pStyle w:val="Normal"/>
+        <w:jc w:val="both"/>
+        <w:rPr/>
+      </w:pPr>
+      <w:r>
+        <w:rPr/>
+      </w:r>
+    </w:p>
+    <w:p>
+      <w:pPr>
+        <w:pStyle w:val="Normal"/>
+        <w:jc w:val="both"/>
+        <w:rPr/>
+      </w:pPr>
+      <w:r>
+        <w:rPr/>
+      </w:r>
+    </w:p>
+    <w:p>
+      <w:pPr>
+        <w:pStyle w:val="Normal"/>
+        <w:jc w:val="both"/>
+        <w:rPr/>
+      </w:pPr>
+      <w:r>
+        <w:rPr/>
+      </w:r>
+    </w:p>
+    <w:p>
+      <w:pPr>
+        <w:pStyle w:val="Normal"/>
+        <w:jc w:val="both"/>
+        <w:rPr/>
+      </w:pPr>
+      <w:r>
+        <w:rPr/>
+      </w:r>
+    </w:p>
+    <w:p>
+      <w:pPr>
+        <w:pStyle w:val="Normal"/>
+        <w:jc w:val="both"/>
+        <w:rPr/>
+      </w:pPr>
+      <w:r>
+        <w:rPr/>
+      </w:r>
+    </w:p>
+    <w:p>
+      <w:pPr>
+        <w:pStyle w:val="Normal"/>
+        <w:jc w:val="both"/>
+        <w:rPr/>
+      </w:pPr>
+      <w:r>
+        <w:rPr/>
+      </w:r>
+    </w:p>
+    <w:p>
+      <w:pPr>
+        <w:pStyle w:val="Normal"/>
+        <w:jc w:val="both"/>
+        <w:rPr/>
+      </w:pPr>
+      <w:r>
+        <w:rPr/>
+      </w:r>
+    </w:p>
+    <w:p>
+      <w:pPr>
+        <w:pStyle w:val="Normal"/>
+        <w:jc w:val="both"/>
+        <w:rPr/>
+      </w:pPr>
+      <w:r>
+        <w:rPr/>
+      </w:r>
+    </w:p>
+    <w:p>
+      <w:pPr>
+        <w:pStyle w:val="Normal"/>
+        <w:jc w:val="both"/>
+        <w:rPr/>
+      </w:pPr>
+      <w:r>
+        <w:rPr/>
+      </w:r>
+    </w:p>
+    <w:p>
+      <w:pPr>
+        <w:pStyle w:val="Normal"/>
+        <w:jc w:val="both"/>
+        <w:rPr/>
+      </w:pPr>
+      <w:r>
+        <w:rPr/>
+      </w:r>
+    </w:p>
+    <w:p>
+      <w:pPr>
+        <w:pStyle w:val="Normal"/>
+        <w:jc w:val="both"/>
+        <w:rPr/>
+      </w:pPr>
+      <w:r>
+        <w:rPr/>
+      </w:r>
+    </w:p>
+    <w:p>
+      <w:pPr>
+        <w:pStyle w:val="Normal"/>
+        <w:jc w:val="both"/>
+        <w:rPr/>
+      </w:pPr>
+      <w:r>
+        <w:rPr/>
+      </w:r>
+    </w:p>
+    <w:p>
+      <w:pPr>
+        <w:pStyle w:val="Normal"/>
+        <w:jc w:val="both"/>
+        <w:rPr/>
+      </w:pPr>
+      <w:r>
+        <w:rPr/>
+      </w:r>
+    </w:p>
+    <w:p>
+      <w:pPr>
+        <w:pStyle w:val="Normal"/>
+        <w:jc w:val="both"/>
+        <w:rPr/>
+      </w:pPr>
+      <w:r>
+        <w:rPr/>
+      </w:r>
+    </w:p>
+    <w:p>
+      <w:pPr>
+        <w:pStyle w:val="Normal"/>
+        <w:jc w:val="both"/>
+        <w:rPr/>
+      </w:pPr>
+      <w:r>
+        <w:rPr/>
+      </w:r>
+    </w:p>
+    <w:p>
+      <w:pPr>
+        <w:pStyle w:val="Normal"/>
+        <w:jc w:val="both"/>
+        <w:rPr/>
+      </w:pPr>
+      <w:r>
+        <w:rPr/>
+      </w:r>
+    </w:p>
+    <w:p>
+      <w:pPr>
+        <w:pStyle w:val="Normal"/>
+        <w:jc w:val="both"/>
+        <w:rPr/>
+      </w:pPr>
+      <w:r>
+        <w:rPr/>
+      </w:r>
+    </w:p>
+    <w:p>
+      <w:pPr>
+        <w:pStyle w:val="Normal"/>
+        <w:jc w:val="both"/>
+        <w:rPr/>
+      </w:pPr>
+      <w:r>
+        <w:rPr/>
+      </w:r>
+    </w:p>
+    <w:p>
+      <w:pPr>
+        <w:pStyle w:val="Normal"/>
+        <w:jc w:val="both"/>
+        <w:rPr/>
+      </w:pPr>
+      <w:r>
+        <w:rPr/>
+      </w:r>
+    </w:p>
+    <w:p>
+      <w:pPr>
+        <w:pStyle w:val="Normal"/>
+        <w:jc w:val="both"/>
+        <w:rPr/>
+      </w:pPr>
+      <w:r>
+        <w:rPr/>
+      </w:r>
+    </w:p>
+    <w:p>
+      <w:pPr>
+        <w:pStyle w:val="Normal"/>
+        <w:jc w:val="both"/>
+        <w:rPr/>
+      </w:pPr>
+      <w:r>
+        <w:rPr/>
+      </w:r>
+    </w:p>
+    <w:p>
+      <w:pPr>
+        <w:pStyle w:val="Normal"/>
+        <w:jc w:val="both"/>
+        <w:rPr/>
+      </w:pPr>
+      <w:r>
+        <w:rPr/>
+      </w:r>
+    </w:p>
+    <w:p>
+      <w:pPr>
+        <w:pStyle w:val="Normal"/>
+        <w:jc w:val="both"/>
+        <w:rPr/>
+      </w:pPr>
+      <w:r>
+        <w:rPr/>
+      </w:r>
+    </w:p>
+    <w:p>
+      <w:pPr>
+        <w:pStyle w:val="Normal"/>
+        <w:jc w:val="both"/>
+        <w:rPr/>
+      </w:pPr>
+      <w:r>
+        <w:rPr/>
+      </w:r>
+    </w:p>
+    <w:p>
+      <w:pPr>
+        <w:pStyle w:val="Normal"/>
+        <w:jc w:val="both"/>
+        <w:rPr/>
+      </w:pPr>
+      <w:r>
+        <w:rPr/>
+      </w:r>
+    </w:p>
+    <w:p>
+      <w:pPr>
+        <w:pStyle w:val="Normal"/>
+        <w:jc w:val="both"/>
+        <w:rPr/>
+      </w:pPr>
+      <w:r>
+        <w:rPr/>
+      </w:r>
+    </w:p>
+    <w:p>
+      <w:pPr>
+        <w:pStyle w:val="Normal"/>
+        <w:jc w:val="both"/>
+        <w:rPr/>
+      </w:pPr>
+      <w:r>
+        <w:rPr/>
+      </w:r>
+    </w:p>
+    <w:p>
+      <w:pPr>
+        <w:pStyle w:val="Normal"/>
+        <w:jc w:val="both"/>
+        <w:rPr>
+          <w:rFonts w:cs="Times New Roman"/>
+          <w:b/>
+          <w:sz w:val="28"/>
+          <w:szCs w:val="28"/>
+          <w:u w:val="single"/>
+        </w:rPr>
+      </w:pPr>
+      <w:r>
+        <w:rPr>
+          <w:rFonts w:cs="Times New Roman"/>
+          <w:b/>
+          <w:sz w:val="28"/>
+          <w:szCs w:val="28"/>
+          <w:u w:val="single"/>
+        </w:rPr>
+        <w:t>Section 2.1: Group Project Description</w:t>
+      </w:r>
+    </w:p>
+    <w:p>
+      <w:pPr>
+        <w:pStyle w:val="Normal"/>
+        <w:jc w:val="both"/>
+        <w:rPr/>
+      </w:pPr>
+      <w:r>
+        <w:rPr/>
+      </w:r>
+    </w:p>
+    <w:p>
+      <w:pPr>
+        <w:pStyle w:val="Normal"/>
+        <w:jc w:val="both"/>
+        <w:rPr>
+          <w:rFonts w:cs="Times New Roman" w:ascii="Liberation Serif" w:hAnsi="Liberation Serif"/>
+          <w:sz w:val="24"/>
+          <w:szCs w:val="24"/>
+        </w:rPr>
+      </w:pPr>
+      <w:r>
+        <w:rPr>
+          <w:rFonts w:cs="Times New Roman" w:ascii="Liberation Serif" w:hAnsi="Liberation Serif"/>
+          <w:sz w:val="24"/>
+          <w:szCs w:val="24"/>
+        </w:rPr>
+        <w:t>F</w:t>
+      </w:r>
+      <w:r>
+        <w:rPr>
+          <w:rFonts w:cs="Times New Roman" w:ascii="Liberation Serif" w:hAnsi="Liberation Serif"/>
+          <w:sz w:val="24"/>
+          <w:szCs w:val="24"/>
+        </w:rPr>
+        <w:t xml:space="preserve">igure (1) is the System Block Diagram showing the </w:t>
+      </w:r>
+      <w:r>
+        <w:rPr>
+          <w:rFonts w:cs="Times New Roman" w:ascii="Liberation Serif" w:hAnsi="Liberation Serif"/>
+          <w:sz w:val="24"/>
+          <w:szCs w:val="24"/>
+        </w:rPr>
+        <w:t>work flow</w:t>
+      </w:r>
+      <w:r>
+        <w:rPr>
+          <w:rFonts w:cs="Times New Roman" w:ascii="Liberation Serif" w:hAnsi="Liberation Serif"/>
+          <w:sz w:val="24"/>
+          <w:szCs w:val="24"/>
+        </w:rPr>
+        <w:t xml:space="preserve"> of the detection the app</w:t>
+      </w:r>
+      <w:r>
+        <w:rPr>
+          <w:rFonts w:cs="Times New Roman" w:ascii="Liberation Serif" w:hAnsi="Liberation Serif"/>
+          <w:sz w:val="24"/>
+          <w:szCs w:val="24"/>
+        </w:rPr>
+        <w:t>lication</w:t>
+      </w:r>
+      <w:r>
+        <w:rPr>
+          <w:rFonts w:cs="Times New Roman" w:ascii="Liberation Serif" w:hAnsi="Liberation Serif"/>
+          <w:sz w:val="24"/>
+          <w:szCs w:val="24"/>
+        </w:rPr>
+        <w:t xml:space="preserve">.  </w:t>
+      </w:r>
+      <w:r>
+        <w:rPr>
+          <w:rFonts w:cs="Times New Roman" w:ascii="Liberation Serif" w:hAnsi="Liberation Serif"/>
+          <w:sz w:val="24"/>
+          <w:szCs w:val="24"/>
+        </w:rPr>
+        <w:t xml:space="preserve">When users enter the application, the LTE detection module starts detecting. The application keep scanning the signal towers nearby in 500ms interval. Also it will create a LTE list globally in the background and keep updating the table in each scanning. This mechanism is also applied to the Wi-Fi detection module. </w:t>
+      </w:r>
+    </w:p>
+    <w:p>
+      <w:pPr>
+        <w:pStyle w:val="Normal"/>
+        <w:jc w:val="both"/>
+        <w:rPr>
+          <w:rFonts w:ascii="Liberation Serif" w:hAnsi="Liberation Serif"/>
+          <w:sz w:val="24"/>
+          <w:szCs w:val="24"/>
+        </w:rPr>
+      </w:pPr>
+      <w:r>
+        <w:rPr>
+          <w:rFonts w:ascii="Liberation Serif" w:hAnsi="Liberation Serif"/>
+          <w:sz w:val="24"/>
+          <w:szCs w:val="24"/>
+        </w:rPr>
+      </w:r>
+    </w:p>
+    <w:p>
+      <w:pPr>
+        <w:pStyle w:val="Normal"/>
+        <w:jc w:val="both"/>
+        <w:rPr>
+          <w:rFonts w:ascii="Liberation Serif" w:hAnsi="Liberation Serif"/>
+          <w:b w:val="false"/>
+          <w:bCs w:val="false"/>
+          <w:i w:val="false"/>
+          <w:caps w:val="false"/>
+          <w:smallCaps w:val="false"/>
+          <w:color w:val="000000"/>
+          <w:spacing w:val="0"/>
+          <w:sz w:val="24"/>
+        </w:rPr>
+      </w:pPr>
+      <w:r>
+        <w:rPr>
+          <w:rFonts w:cs="Times New Roman" w:ascii="Liberation Serif" w:hAnsi="Liberation Serif"/>
+          <w:b w:val="false"/>
+          <w:bCs w:val="false"/>
+          <w:color w:val="000000"/>
+          <w:sz w:val="24"/>
+          <w:szCs w:val="24"/>
+        </w:rPr>
+        <w:t xml:space="preserve">With the information from the channel list, the channels List Activity will decide which list fragment to display. When users swipe to right, the two fragments will be exchanged interactively. As for LTE, the LTE List Fragment displays the </w:t>
+      </w:r>
+      <w:r>
+        <w:rPr>
+          <w:rFonts w:ascii="Liberation Serif" w:hAnsi="Liberation Serif"/>
+          <w:b w:val="false"/>
+          <w:bCs w:val="false"/>
+          <w:i w:val="false"/>
+          <w:caps w:val="false"/>
+          <w:smallCaps w:val="false"/>
+          <w:color w:val="000000"/>
+          <w:spacing w:val="0"/>
+          <w:sz w:val="24"/>
+          <w:szCs w:val="24"/>
+        </w:rPr>
+        <w:t xml:space="preserve">Physical Cell Identifier </w:t>
+      </w:r>
+      <w:r>
+        <w:rPr>
+          <w:rFonts w:ascii="Liberation Serif" w:hAnsi="Liberation Serif"/>
+          <w:b w:val="false"/>
+          <w:bCs w:val="false"/>
+          <w:i w:val="false"/>
+          <w:caps w:val="false"/>
+          <w:smallCaps w:val="false"/>
+          <w:color w:val="000000"/>
+          <w:spacing w:val="0"/>
+          <w:sz w:val="24"/>
+          <w:szCs w:val="24"/>
+        </w:rPr>
+        <w:t>(PCI), Reference</w:t>
+      </w:r>
+      <w:r>
+        <w:rPr>
+          <w:rFonts w:cs="Times New Roman" w:ascii="Liberation Serif" w:hAnsi="Liberation Serif"/>
+          <w:b w:val="false"/>
+          <w:bCs w:val="false"/>
+          <w:color w:val="000000"/>
+          <w:sz w:val="24"/>
+          <w:szCs w:val="24"/>
+        </w:rPr>
+        <w:t xml:space="preserve"> Signal Received Power (RSRP) and </w:t>
+      </w:r>
+      <w:r>
+        <w:rPr>
+          <w:rFonts w:ascii="Liberation Serif" w:hAnsi="Liberation Serif"/>
+          <w:b w:val="false"/>
+          <w:bCs w:val="false"/>
+          <w:i w:val="false"/>
+          <w:caps w:val="false"/>
+          <w:smallCaps w:val="false"/>
+          <w:color w:val="000000"/>
+          <w:spacing w:val="0"/>
+          <w:sz w:val="24"/>
+          <w:szCs w:val="24"/>
+        </w:rPr>
+        <w:t>Arbitrary Strength Unit</w:t>
+      </w:r>
+      <w:r>
+        <w:rPr>
+          <w:rFonts w:cs="Times New Roman" w:ascii="Liberation Serif" w:hAnsi="Liberation Serif"/>
+          <w:b w:val="false"/>
+          <w:bCs w:val="false"/>
+          <w:i w:val="false"/>
+          <w:caps w:val="false"/>
+          <w:smallCaps w:val="false"/>
+          <w:color w:val="000000"/>
+          <w:spacing w:val="0"/>
+          <w:sz w:val="24"/>
+          <w:szCs w:val="24"/>
+        </w:rPr>
+        <w:t xml:space="preserve"> (ASU) Level of each signal tower. As for Wi-Fi, the Wi-Fi List Fragment will display the </w:t>
+      </w:r>
+      <w:r>
+        <w:rPr>
+          <w:rFonts w:ascii="Liberation Serif" w:hAnsi="Liberation Serif"/>
+          <w:b w:val="false"/>
+          <w:bCs w:val="false"/>
+          <w:i w:val="false"/>
+          <w:caps w:val="false"/>
+          <w:smallCaps w:val="false"/>
+          <w:color w:val="000000"/>
+          <w:spacing w:val="0"/>
+          <w:sz w:val="24"/>
+          <w:szCs w:val="24"/>
+        </w:rPr>
+        <w:t xml:space="preserve">Service Set Identifier </w:t>
+      </w:r>
+      <w:r>
+        <w:rPr>
+          <w:rFonts w:ascii="Liberation Serif" w:hAnsi="Liberation Serif"/>
+          <w:b w:val="false"/>
+          <w:bCs w:val="false"/>
+          <w:i w:val="false"/>
+          <w:caps w:val="false"/>
+          <w:smallCaps w:val="false"/>
+          <w:color w:val="000000"/>
+          <w:spacing w:val="0"/>
+          <w:sz w:val="24"/>
+          <w:szCs w:val="24"/>
+        </w:rPr>
+        <w:t>(SSID), B</w:t>
+      </w:r>
+      <w:r>
+        <w:rPr>
+          <w:rFonts w:ascii="Liberation Serif" w:hAnsi="Liberation Serif"/>
+          <w:b w:val="false"/>
+          <w:bCs w:val="false"/>
+          <w:color w:val="000000"/>
+        </w:rPr>
+        <w:t xml:space="preserve">asic </w:t>
+      </w:r>
+      <w:r>
+        <w:rPr>
+          <w:rFonts w:ascii="Liberation Serif" w:hAnsi="Liberation Serif"/>
+          <w:b w:val="false"/>
+          <w:bCs w:val="false"/>
+          <w:color w:val="000000"/>
+        </w:rPr>
+        <w:t>S</w:t>
+      </w:r>
+      <w:r>
+        <w:rPr>
+          <w:rFonts w:ascii="Liberation Serif" w:hAnsi="Liberation Serif"/>
+          <w:b w:val="false"/>
+          <w:bCs w:val="false"/>
+          <w:color w:val="000000"/>
+        </w:rPr>
+        <w:t xml:space="preserve">ervice </w:t>
+      </w:r>
+      <w:r>
+        <w:rPr>
+          <w:rFonts w:ascii="Liberation Serif" w:hAnsi="Liberation Serif"/>
+          <w:b w:val="false"/>
+          <w:bCs w:val="false"/>
+          <w:color w:val="000000"/>
+        </w:rPr>
+        <w:t>S</w:t>
+      </w:r>
+      <w:r>
+        <w:rPr>
+          <w:rFonts w:ascii="Liberation Serif" w:hAnsi="Liberation Serif"/>
+          <w:b w:val="false"/>
+          <w:bCs w:val="false"/>
+          <w:color w:val="000000"/>
+        </w:rPr>
+        <w:t xml:space="preserve">et </w:t>
+      </w:r>
+      <w:r>
+        <w:rPr>
+          <w:rFonts w:ascii="Liberation Serif" w:hAnsi="Liberation Serif"/>
+          <w:b w:val="false"/>
+          <w:bCs w:val="false"/>
+          <w:color w:val="000000"/>
+        </w:rPr>
+        <w:t>I</w:t>
+      </w:r>
+      <w:r>
+        <w:rPr>
+          <w:rFonts w:ascii="Liberation Serif" w:hAnsi="Liberation Serif"/>
+          <w:b w:val="false"/>
+          <w:bCs w:val="false"/>
+          <w:color w:val="000000"/>
+        </w:rPr>
+        <w:t xml:space="preserve">dentifier (BSSID) </w:t>
+      </w:r>
+      <w:r>
+        <w:rPr>
+          <w:rFonts w:ascii="Liberation Serif" w:hAnsi="Liberation Serif"/>
+          <w:b w:val="false"/>
+          <w:bCs w:val="false"/>
+          <w:color w:val="000000"/>
+        </w:rPr>
+        <w:t xml:space="preserve">and the </w:t>
+      </w:r>
+      <w:r>
+        <w:rPr>
+          <w:rFonts w:ascii="arial;sans-serif" w:hAnsi="arial;sans-serif"/>
+          <w:b w:val="false"/>
+          <w:i w:val="false"/>
+          <w:caps w:val="false"/>
+          <w:smallCaps w:val="false"/>
+          <w:color w:val="000000"/>
+          <w:spacing w:val="0"/>
+          <w:sz w:val="24"/>
+        </w:rPr>
+        <w:t xml:space="preserve">Received Signal Strength Indicator </w:t>
+      </w:r>
+      <w:r>
+        <w:rPr>
+          <w:rFonts w:ascii="Liberation Serif" w:hAnsi="Liberation Serif"/>
+          <w:b w:val="false"/>
+          <w:bCs w:val="false"/>
+          <w:i w:val="false"/>
+          <w:caps w:val="false"/>
+          <w:smallCaps w:val="false"/>
+          <w:color w:val="000000"/>
+          <w:spacing w:val="0"/>
+          <w:sz w:val="24"/>
+        </w:rPr>
+        <w:t>(RSSI) of each AP.</w:t>
+      </w:r>
+    </w:p>
+    <w:p>
+      <w:pPr>
+        <w:pStyle w:val="Normal"/>
+        <w:jc w:val="both"/>
+        <w:rPr>
+          <w:b w:val="false"/>
+          <w:color w:val="000000"/>
+        </w:rPr>
+      </w:pPr>
+      <w:r>
+        <w:rPr>
+          <w:b w:val="false"/>
+          <w:color w:val="000000"/>
+        </w:rPr>
+      </w:r>
+    </w:p>
+    <w:p>
+      <w:pPr>
+        <w:pStyle w:val="Normal"/>
+        <w:jc w:val="both"/>
+        <w:rPr>
+          <w:rFonts w:ascii="Liberation Serif" w:hAnsi="Liberation Serif"/>
+          <w:b w:val="false"/>
+          <w:bCs w:val="false"/>
+          <w:i w:val="false"/>
+          <w:caps w:val="false"/>
+          <w:smallCaps w:val="false"/>
+          <w:color w:val="000000"/>
+          <w:spacing w:val="0"/>
+          <w:sz w:val="24"/>
+        </w:rPr>
+      </w:pPr>
+      <w:r>
+        <w:rPr>
+          <w:rFonts w:ascii="Liberation Serif" w:hAnsi="Liberation Serif"/>
+          <w:b w:val="false"/>
+          <w:bCs w:val="false"/>
+          <w:i w:val="false"/>
+          <w:caps w:val="false"/>
+          <w:smallCaps w:val="false"/>
+          <w:color w:val="000000"/>
+          <w:spacing w:val="0"/>
+          <w:sz w:val="24"/>
+        </w:rPr>
+        <w:t xml:space="preserve">When users click on one of the items of the channels list, the channels list activity will pass the item's id with the control to the location activity. The Location Fragment will display a Google map that zoom in your location.  With the item's id, location activity will search the information of that channel in the global static channel list. According to the signal level obtained, a dot will be plotted on the map. And its color is based on the signal strength. When the users change his/her location, a new dot will be generated.  When users walk around the region of interest, the whole heat map is finished.  </w:t>
+      </w:r>
+    </w:p>
+    <w:p>
+      <w:pPr>
+        <w:pStyle w:val="Normal"/>
+        <w:jc w:val="both"/>
+        <w:rPr>
+          <w:sz w:val="24"/>
+          <w:szCs w:val="24"/>
+        </w:rPr>
+      </w:pPr>
+      <w:r>
+        <w:rPr>
+          <w:sz w:val="24"/>
+          <w:szCs w:val="24"/>
+        </w:rPr>
+      </w:r>
+    </w:p>
+    <w:p>
+      <w:pPr>
+        <w:pStyle w:val="Normal"/>
+        <w:widowControl/>
+        <w:jc w:val="both"/>
+        <w:rPr/>
+      </w:pPr>
+      <w:r>
+        <w:rPr/>
+        <w:drawing>
+          <wp:anchor behindDoc="0" distT="0" distB="0" distL="0" distR="0" simplePos="0" locked="0" layoutInCell="1" allowOverlap="1" relativeHeight="0">
+            <wp:simplePos x="0" y="0"/>
+            <wp:positionH relativeFrom="column">
+              <wp:align>center</wp:align>
+            </wp:positionH>
+            <wp:positionV relativeFrom="paragraph">
+              <wp:align>top</wp:align>
+            </wp:positionV>
+            <wp:extent cx="6120130" cy="3475990"/>
+            <wp:effectExtent l="0" t="0" r="0" b="0"/>
+            <wp:wrapSquare wrapText="largest"/>
+            <wp:docPr id="0" name="Picture" descr=""/>
+            <wp:cNvGraphicFramePr>
+              <a:graphicFrameLocks xmlns:a="http://schemas.openxmlformats.org/drawingml/2006/main" noChangeAspect="1"/>
+            </wp:cNvGraphicFramePr>
+            <a:graphic xmlns:a="http://schemas.openxmlformats.org/drawingml/2006/main">
+              <a:graphicData uri="http://schemas.openxmlformats.org/drawingml/2006/picture">
+                <pic:pic xmlns:pic="http://schemas.openxmlformats.org/drawingml/2006/picture">
+                  <pic:nvPicPr>
+                    <pic:cNvPr id="0" name="Picture" descr=""/>
+                    <pic:cNvPicPr>
+                      <a:picLocks noChangeAspect="1" noChangeArrowheads="1"/>
+                    </pic:cNvPicPr>
+                  </pic:nvPicPr>
+                  <pic:blipFill>
+                    <a:blip r:embed="rId2"/>
+                    <a:stretch>
+                      <a:fillRect/>
+                    </a:stretch>
+                  </pic:blipFill>
+                  <pic:spPr bwMode="auto">
+                    <a:xfrm>
+                      <a:off x="0" y="0"/>
+                      <a:ext cx="6120130" cy="3475990"/>
+                    </a:xfrm>
+                    <a:prstGeom prst="rect">
+                      <a:avLst/>
+                    </a:prstGeom>
+                    <a:noFill/>
+                    <a:ln w="9525">
+                      <a:noFill/>
+                      <a:miter lim="800000"/>
+                      <a:headEnd/>
+                      <a:tailEnd/>
+                    </a:ln>
+                  </pic:spPr>
+                </pic:pic>
+              </a:graphicData>
+            </a:graphic>
+          </wp:anchor>
+        </w:drawing>
+      </w:r>
+    </w:p>
+    <w:p>
+      <w:pPr>
+        <w:pStyle w:val="Normal"/>
+        <w:widowControl/>
+        <w:jc w:val="center"/>
+        <w:rPr>
+          <w:rFonts w:eastAsia="SimSun" w:cs="Times New Roman" w:ascii="Times New Roman" w:hAnsi="Times New Roman"/>
+          <w:sz w:val="28"/>
+          <w:szCs w:val="28"/>
+          <w:lang w:eastAsia="zh-SG"/>
+        </w:rPr>
+      </w:pPr>
+      <w:r>
+        <w:rPr>
+          <w:rFonts w:eastAsia="SimSun" w:cs="Times New Roman" w:ascii="Times New Roman" w:hAnsi="Times New Roman"/>
+          <w:sz w:val="28"/>
+          <w:szCs w:val="28"/>
+          <w:lang w:eastAsia="zh-SG"/>
+        </w:rPr>
+        <w:t xml:space="preserve">Figure (1) Work </w:t>
+      </w:r>
+      <w:r>
+        <w:rPr>
+          <w:rFonts w:eastAsia="SimSun" w:cs="Times New Roman" w:ascii="Times New Roman" w:hAnsi="Times New Roman"/>
+          <w:sz w:val="28"/>
+          <w:szCs w:val="28"/>
+          <w:lang w:eastAsia="zh-SG"/>
+        </w:rPr>
+        <w:t>F</w:t>
+      </w:r>
+      <w:r>
+        <w:rPr>
+          <w:rFonts w:eastAsia="SimSun" w:cs="Times New Roman" w:ascii="Times New Roman" w:hAnsi="Times New Roman"/>
+          <w:sz w:val="28"/>
+          <w:szCs w:val="28"/>
+          <w:lang w:eastAsia="zh-SG"/>
+        </w:rPr>
+        <w:t>low</w:t>
+      </w:r>
+    </w:p>
+    <w:p>
+      <w:pPr>
+        <w:pStyle w:val="Normal"/>
+        <w:jc w:val="both"/>
+        <w:rPr/>
+      </w:pPr>
+      <w:r>
+        <w:rPr/>
+      </w:r>
+    </w:p>
+    <w:p>
+      <w:pPr>
+        <w:pStyle w:val="Normal"/>
+        <w:jc w:val="both"/>
+        <w:rPr/>
+      </w:pPr>
+      <w:r>
+        <w:rPr/>
+      </w:r>
+    </w:p>
+    <w:p>
+      <w:pPr>
+        <w:pStyle w:val="Normal"/>
+        <w:jc w:val="both"/>
+        <w:rPr/>
+      </w:pPr>
+      <w:r>
+        <w:rPr/>
+      </w:r>
+    </w:p>
+    <w:p>
+      <w:pPr>
+        <w:pStyle w:val="Normal"/>
+        <w:jc w:val="both"/>
+        <w:rPr/>
+      </w:pPr>
+      <w:r>
+        <w:rPr/>
+      </w:r>
+    </w:p>
+    <w:p>
+      <w:pPr>
+        <w:pStyle w:val="Normal"/>
+        <w:jc w:val="both"/>
         <w:rPr/>
       </w:pPr>
       <w:r>
@@ -1060,7 +2119,7 @@
       </w:r>
     </w:p>
     <w:sectPr>
-      <w:footerReference w:type="default" r:id="rId2"/>
+      <w:footerReference w:type="default" r:id="rId3"/>
       <w:type w:val="nextPage"/>
       <w:pgSz w:w="11906" w:h="16838"/>
       <w:pgMar w:left="1134" w:right="1134" w:header="0" w:top="1134" w:footer="1134" w:bottom="1693" w:gutter="0"/>
@@ -1132,6 +2191,13 @@
       <w:lang w:val="zxx" w:eastAsia="zxx" w:bidi="zxx"/>
     </w:rPr>
   </w:style>
+  <w:style w:type="character" w:styleId="StrongEmphasis">
+    <w:name w:val="Strong Emphasis"/>
+    <w:rPr>
+      <w:b/>
+      <w:bCs/>
+    </w:rPr>
+  </w:style>
   <w:style w:type="paragraph" w:styleId="Heading">
     <w:name w:val="Heading"/>
     <w:basedOn w:val="Normal"/>

</xml_diff>